<commit_message>
Try 2 on uploading
</commit_message>
<xml_diff>
--- a/Documentation/.docx/How to install the typing program.docx
+++ b/Documentation/.docx/How to install the typing program.docx
@@ -20,10 +20,214 @@
         </w:numPr>
       </w:pPr>
       <w:r>
-        <w:t xml:space="preserve">Open the </w:t>
-      </w:r>
-      <w:r>
-        <w:t xml:space="preserve">folder labeled  </w:t>
+        <w:t xml:space="preserve">Navigate to the PythonTyping folder, and </w:t>
+      </w:r>
+      <w:r>
+        <w:t>run the Install Typing executable in it</w:t>
+      </w:r>
+    </w:p>
+    <w:p>
+      <w:pPr>
+        <w:pStyle w:val="ListParagraph"/>
+        <w:numPr>
+          <w:ilvl w:val="0"/>
+          <w:numId w:val="2"/>
+        </w:numPr>
+      </w:pPr>
+      <w:r>
+        <w:t>Run the program by using the shortcut in the root directory of the S drive</w:t>
+      </w:r>
+    </w:p>
+    <w:p/>
+    <w:p>
+      <w:pPr>
+        <w:pStyle w:val="Subtitle"/>
+        <w:rPr>
+          <w:rStyle w:val="Strong"/>
+        </w:rPr>
+      </w:pPr>
+      <w:r>
+        <w:rPr>
+          <w:rStyle w:val="Strong"/>
+        </w:rPr>
+        <w:t>That failed! What do I do Now?? – Troubleshooting guide for installation</w:t>
+      </w:r>
+    </w:p>
+    <w:p>
+      <w:pPr>
+        <w:pStyle w:val="ListParagraph"/>
+        <w:numPr>
+          <w:ilvl w:val="0"/>
+          <w:numId w:val="3"/>
+        </w:numPr>
+      </w:pPr>
+      <w:r>
+        <w:t>Be sure that you are running python 3.7. Python 3.7 is the only officially supported version of python for our typing program. Python 3.8 works but is not officially supported and python 3.9 does not work as of May 5, 2021.</w:t>
+      </w:r>
+    </w:p>
+    <w:p>
+      <w:pPr>
+        <w:pStyle w:val="ListParagraph"/>
+        <w:numPr>
+          <w:ilvl w:val="0"/>
+          <w:numId w:val="3"/>
+        </w:numPr>
+      </w:pPr>
+      <w:r>
+        <w:t xml:space="preserve">Make sure you are running the latest version of pip. Pip can be upgraded by opening command prompt and running the command </w:t>
+      </w:r>
+      <w:r>
+        <w:rPr>
+          <w:rFonts w:ascii="Courier New" w:hAnsi="Courier New" w:cs="Courier New"/>
+        </w:rPr>
+        <w:t>python</w:t>
+      </w:r>
+      <w:r>
+        <w:rPr>
+          <w:rFonts w:ascii="Courier New" w:hAnsi="Courier New" w:cs="Courier New"/>
+        </w:rPr>
+        <w:t xml:space="preserve"> -m pip install --upgrade pip</w:t>
+      </w:r>
+    </w:p>
+    <w:p>
+      <w:pPr>
+        <w:pStyle w:val="ListParagraph"/>
+        <w:numPr>
+          <w:ilvl w:val="0"/>
+          <w:numId w:val="3"/>
+        </w:numPr>
+      </w:pPr>
+      <w:r>
+        <w:rPr>
+          <w:rFonts w:cstheme="minorHAnsi"/>
+        </w:rPr>
+        <w:t>Sometimes issues can be solved by right-clicking and running the Install Typing executable as an administrator</w:t>
+      </w:r>
+      <w:r>
+        <w:rPr>
+          <w:rFonts w:cstheme="minorHAnsi"/>
+        </w:rPr>
+        <w:t>.</w:t>
+      </w:r>
+      <w:r>
+        <w:rPr>
+          <w:rFonts w:cstheme="minorHAnsi"/>
+        </w:rPr>
+        <w:t xml:space="preserve"> (this is rare)</w:t>
+      </w:r>
+    </w:p>
+    <w:p>
+      <w:pPr>
+        <w:pStyle w:val="ListParagraph"/>
+        <w:numPr>
+          <w:ilvl w:val="0"/>
+          <w:numId w:val="3"/>
+        </w:numPr>
+      </w:pPr>
+      <w:r>
+        <w:rPr>
+          <w:rFonts w:cstheme="minorHAnsi"/>
+        </w:rPr>
+        <w:t>If all else fails, follow these instructions to install manually:</w:t>
+      </w:r>
+    </w:p>
+    <w:p>
+      <w:pPr>
+        <w:pStyle w:val="ListParagraph"/>
+        <w:numPr>
+          <w:ilvl w:val="1"/>
+          <w:numId w:val="3"/>
+        </w:numPr>
+      </w:pPr>
+      <w:r>
+        <w:rPr>
+          <w:rFonts w:cstheme="minorHAnsi"/>
+        </w:rPr>
+        <w:t>Navigate to the PythonTyping folder and copy the Program Files folder to the root directory of the C drive of the machine you are trying to install on.</w:t>
+      </w:r>
+    </w:p>
+    <w:p>
+      <w:pPr>
+        <w:pStyle w:val="ListParagraph"/>
+        <w:numPr>
+          <w:ilvl w:val="1"/>
+          <w:numId w:val="3"/>
+        </w:numPr>
+      </w:pPr>
+      <w:r>
+        <w:t>Open command prompt and run the following commands:</w:t>
+      </w:r>
+    </w:p>
+    <w:p>
+      <w:pPr>
+        <w:pStyle w:val="ListParagraph"/>
+        <w:numPr>
+          <w:ilvl w:val="2"/>
+          <w:numId w:val="3"/>
+        </w:numPr>
+      </w:pPr>
+      <w:r>
+        <w:rPr>
+          <w:rFonts w:ascii="Courier New" w:hAnsi="Courier New" w:cs="Courier New"/>
+        </w:rPr>
+        <w:t>pip install pillow</w:t>
+      </w:r>
+    </w:p>
+    <w:p>
+      <w:pPr>
+        <w:pStyle w:val="ListParagraph"/>
+        <w:numPr>
+          <w:ilvl w:val="2"/>
+          <w:numId w:val="3"/>
+        </w:numPr>
+      </w:pPr>
+      <w:r>
+        <w:rPr>
+          <w:rFonts w:ascii="Courier New" w:hAnsi="Courier New" w:cs="Courier New"/>
+        </w:rPr>
+        <w:t>p</w:t>
+      </w:r>
+      <w:r>
+        <w:rPr>
+          <w:rFonts w:ascii="Courier New" w:hAnsi="Courier New" w:cs="Courier New"/>
+        </w:rPr>
+        <w:t>ip install docutils pygments pypiwin32 kivy_deps.sdl2 kivy_deps.glew</w:t>
+      </w:r>
+    </w:p>
+    <w:p>
+      <w:pPr>
+        <w:pStyle w:val="ListParagraph"/>
+        <w:numPr>
+          <w:ilvl w:val="2"/>
+          <w:numId w:val="3"/>
+        </w:numPr>
+      </w:pPr>
+      <w:r>
+        <w:rPr>
+          <w:rFonts w:ascii="Courier New" w:hAnsi="Courier New" w:cs="Courier New"/>
+        </w:rPr>
+        <w:t>p</w:t>
+      </w:r>
+      <w:r>
+        <w:rPr>
+          <w:rFonts w:ascii="Courier New" w:hAnsi="Courier New" w:cs="Courier New"/>
+        </w:rPr>
+        <w:t>ip install kivy_deps.angle</w:t>
+      </w:r>
+    </w:p>
+    <w:p>
+      <w:pPr>
+        <w:pStyle w:val="ListParagraph"/>
+        <w:numPr>
+          <w:ilvl w:val="2"/>
+          <w:numId w:val="3"/>
+        </w:numPr>
+      </w:pPr>
+      <w:r>
+        <w:rPr>
+          <w:rFonts w:ascii="Courier New" w:hAnsi="Courier New" w:cs="Courier New"/>
+        </w:rPr>
+        <w:t>pip install kivy</w:t>
       </w:r>
     </w:p>
     <w:sectPr>
@@ -128,6 +332,95 @@
     </w:lvl>
   </w:abstractNum>
   <w:abstractNum w:abstractNumId="1" w15:restartNumberingAfterBreak="0">
+    <w:nsid w:val="5A5E22C0"/>
+    <w:multiLevelType w:val="hybridMultilevel"/>
+    <w:tmpl w:val="8554729A"/>
+    <w:lvl w:ilvl="0" w:tplc="0409000F">
+      <w:start w:val="1"/>
+      <w:numFmt w:val="decimal"/>
+      <w:lvlText w:val="%1."/>
+      <w:lvlJc w:val="left"/>
+      <w:pPr>
+        <w:ind w:left="720" w:hanging="360"/>
+      </w:pPr>
+      <w:rPr>
+        <w:rFonts w:hint="default"/>
+      </w:rPr>
+    </w:lvl>
+    <w:lvl w:ilvl="1" w:tplc="04090019">
+      <w:start w:val="1"/>
+      <w:numFmt w:val="lowerLetter"/>
+      <w:lvlText w:val="%2."/>
+      <w:lvlJc w:val="left"/>
+      <w:pPr>
+        <w:ind w:left="1440" w:hanging="360"/>
+      </w:pPr>
+    </w:lvl>
+    <w:lvl w:ilvl="2" w:tplc="0409001B">
+      <w:start w:val="1"/>
+      <w:numFmt w:val="lowerRoman"/>
+      <w:lvlText w:val="%3."/>
+      <w:lvlJc w:val="right"/>
+      <w:pPr>
+        <w:ind w:left="2160" w:hanging="180"/>
+      </w:pPr>
+    </w:lvl>
+    <w:lvl w:ilvl="3" w:tplc="0409000F" w:tentative="1">
+      <w:start w:val="1"/>
+      <w:numFmt w:val="decimal"/>
+      <w:lvlText w:val="%4."/>
+      <w:lvlJc w:val="left"/>
+      <w:pPr>
+        <w:ind w:left="2880" w:hanging="360"/>
+      </w:pPr>
+    </w:lvl>
+    <w:lvl w:ilvl="4" w:tplc="04090019" w:tentative="1">
+      <w:start w:val="1"/>
+      <w:numFmt w:val="lowerLetter"/>
+      <w:lvlText w:val="%5."/>
+      <w:lvlJc w:val="left"/>
+      <w:pPr>
+        <w:ind w:left="3600" w:hanging="360"/>
+      </w:pPr>
+    </w:lvl>
+    <w:lvl w:ilvl="5" w:tplc="0409001B" w:tentative="1">
+      <w:start w:val="1"/>
+      <w:numFmt w:val="lowerRoman"/>
+      <w:lvlText w:val="%6."/>
+      <w:lvlJc w:val="right"/>
+      <w:pPr>
+        <w:ind w:left="4320" w:hanging="180"/>
+      </w:pPr>
+    </w:lvl>
+    <w:lvl w:ilvl="6" w:tplc="0409000F" w:tentative="1">
+      <w:start w:val="1"/>
+      <w:numFmt w:val="decimal"/>
+      <w:lvlText w:val="%7."/>
+      <w:lvlJc w:val="left"/>
+      <w:pPr>
+        <w:ind w:left="5040" w:hanging="360"/>
+      </w:pPr>
+    </w:lvl>
+    <w:lvl w:ilvl="7" w:tplc="04090019" w:tentative="1">
+      <w:start w:val="1"/>
+      <w:numFmt w:val="lowerLetter"/>
+      <w:lvlText w:val="%8."/>
+      <w:lvlJc w:val="left"/>
+      <w:pPr>
+        <w:ind w:left="5760" w:hanging="360"/>
+      </w:pPr>
+    </w:lvl>
+    <w:lvl w:ilvl="8" w:tplc="0409001B" w:tentative="1">
+      <w:start w:val="1"/>
+      <w:numFmt w:val="lowerRoman"/>
+      <w:lvlText w:val="%9."/>
+      <w:lvlJc w:val="right"/>
+      <w:pPr>
+        <w:ind w:left="6480" w:hanging="180"/>
+      </w:pPr>
+    </w:lvl>
+  </w:abstractNum>
+  <w:abstractNum w:abstractNumId="2" w15:restartNumberingAfterBreak="0">
     <w:nsid w:val="7F9B43B1"/>
     <w:multiLevelType w:val="hybridMultilevel"/>
     <w:tmpl w:val="835836F8"/>
@@ -217,10 +510,13 @@
     </w:lvl>
   </w:abstractNum>
   <w:num w:numId="1">
-    <w:abstractNumId w:val="1"/>
+    <w:abstractNumId w:val="2"/>
   </w:num>
   <w:num w:numId="2">
     <w:abstractNumId w:val="0"/>
+  </w:num>
+  <w:num w:numId="3">
+    <w:abstractNumId w:val="1"/>
   </w:num>
 </w:numbering>
 </file>
@@ -696,6 +992,48 @@
       <w:contextualSpacing/>
     </w:pPr>
   </w:style>
+  <w:style w:type="character" w:styleId="Strong">
+    <w:name w:val="Strong"/>
+    <w:basedOn w:val="DefaultParagraphFont"/>
+    <w:uiPriority w:val="22"/>
+    <w:qFormat/>
+    <w:rsid w:val="0001194C"/>
+    <w:rPr>
+      <w:b/>
+      <w:bCs/>
+    </w:rPr>
+  </w:style>
+  <w:style w:type="paragraph" w:styleId="Subtitle">
+    <w:name w:val="Subtitle"/>
+    <w:basedOn w:val="Normal"/>
+    <w:next w:val="Normal"/>
+    <w:link w:val="SubtitleChar"/>
+    <w:uiPriority w:val="11"/>
+    <w:qFormat/>
+    <w:rsid w:val="0001194C"/>
+    <w:pPr>
+      <w:numPr>
+        <w:ilvl w:val="1"/>
+      </w:numPr>
+    </w:pPr>
+    <w:rPr>
+      <w:rFonts w:eastAsiaTheme="minorEastAsia"/>
+      <w:color w:val="5A5A5A" w:themeColor="text1" w:themeTint="A5"/>
+      <w:spacing w:val="15"/>
+    </w:rPr>
+  </w:style>
+  <w:style w:type="character" w:customStyle="1" w:styleId="SubtitleChar">
+    <w:name w:val="Subtitle Char"/>
+    <w:basedOn w:val="DefaultParagraphFont"/>
+    <w:link w:val="Subtitle"/>
+    <w:uiPriority w:val="11"/>
+    <w:rsid w:val="0001194C"/>
+    <w:rPr>
+      <w:rFonts w:eastAsiaTheme="minorEastAsia"/>
+      <w:color w:val="5A5A5A" w:themeColor="text1" w:themeTint="A5"/>
+      <w:spacing w:val="15"/>
+    </w:rPr>
+  </w:style>
 </w:styles>
 </file>
 

</xml_diff>